<commit_message>
country analysis for spm
</commit_message>
<xml_diff>
--- a/Results/emissions_by_region.docx
+++ b/Results/emissions_by_region.docx
@@ -68,7 +68,7 @@
               <a:graphicData uri="http://schemas.openxmlformats.org/drawingml/2006/picture">
                 <pic:pic>
                   <pic:nvPicPr>
-                    <pic:cNvPr descr="C:\Users\lamw\DOCUME~1\SPIDER~1\Work\Projects\AR6-EM~1\Results\EMISSI~1/figure-docx/trend_plot-1.png" id="0" name="Picture"/>
+                    <pic:cNvPr descr="C:\Users\lamw\Documents\SpiderOak%20Hive\Work\Projects\AR6-Emissions-trends-and-drivers\Results\emissions_by_region_files/figure-docx/trend_plot-1.png" id="0" name="Picture"/>
                     <pic:cNvPicPr>
                       <a:picLocks noChangeArrowheads="1" noChangeAspect="1"/>
                     </pic:cNvPicPr>
@@ -115,7 +115,7 @@
               <a:graphicData uri="http://schemas.openxmlformats.org/drawingml/2006/picture">
                 <pic:pic>
                   <pic:nvPicPr>
-                    <pic:cNvPr descr="C:\Users\lamw\DOCUME~1\SPIDER~1\Work\Projects\AR6-EM~1\Results\EMISSI~1/figure-docx/benchmark_data-1.png" id="0" name="Picture"/>
+                    <pic:cNvPr descr="C:\Users\lamw\Documents\SpiderOak%20Hive\Work\Projects\AR6-Emissions-trends-and-drivers\Results\emissions_by_region_files/figure-docx/benchmark_data-1.png" id="0" name="Picture"/>
                     <pic:cNvPicPr>
                       <a:picLocks noChangeArrowheads="1" noChangeAspect="1"/>
                     </pic:cNvPicPr>

</xml_diff>